<commit_message>
Updaterade projektplan och morgonmöte
</commit_message>
<xml_diff>
--- a/documentation/Projektplan - grupp 1.docx
+++ b/documentation/Projektplan - grupp 1.docx
@@ -44,23 +44,7 @@
     </w:p>
     <w:p>
       <w:r>
-        <w:t>Vi på ITG-</w:t>
-      </w:r>
-      <w:proofErr w:type="spellStart"/>
-      <w:r>
-        <w:t>Code</w:t>
-      </w:r>
-      <w:proofErr w:type="spellEnd"/>
-      <w:r>
-        <w:t xml:space="preserve"> AB blev tillfrågade av </w:t>
-      </w:r>
-      <w:proofErr w:type="spellStart"/>
-      <w:r>
-        <w:t>IT-Gymnasiet</w:t>
-      </w:r>
-      <w:proofErr w:type="spellEnd"/>
-      <w:r>
-        <w:t xml:space="preserve"> att skapa en webbapplikation som kunde hålla koll på hur mycket och när alla anställda arbetade. Med detta sagt ville </w:t>
+        <w:t xml:space="preserve">Vi på ITG-Code AB blev tillfrågade av IT-Gymnasiet att skapa en webbapplikation som kunde hålla koll på hur mycket och när alla anställda arbetade. Med detta sagt ville </w:t>
       </w:r>
       <w:r>
         <w:t>hen</w:t>
@@ -78,15 +62,7 @@
         <w:t>hens</w:t>
       </w:r>
       <w:r>
-        <w:t xml:space="preserve"> anställda arbetat. Han ville även att anställda skulle bli tilldelade ett konto där de kan logga in och stämpla in sig i samma stuk som </w:t>
-      </w:r>
-      <w:proofErr w:type="spellStart"/>
-      <w:r>
-        <w:t>Schoolsoft</w:t>
-      </w:r>
-      <w:proofErr w:type="spellEnd"/>
-      <w:r>
-        <w:t>.</w:t>
+        <w:t xml:space="preserve"> anställda arbetat. Han ville även att anställda skulle bli tilldelade ett konto där de kan logga in och stämpla in sig i samma stuk som Schoolsoft.</w:t>
       </w:r>
     </w:p>
     <w:p>
@@ -173,34 +149,10 @@
     </w:p>
     <w:p>
       <w:r>
-        <w:t>Då vi endast har tre veckor på oss och begränsat med personal på ITG-</w:t>
-      </w:r>
-      <w:proofErr w:type="spellStart"/>
-      <w:r>
-        <w:t>Code</w:t>
-      </w:r>
-      <w:proofErr w:type="spellEnd"/>
-      <w:r>
-        <w:t xml:space="preserve"> AB har vi avgränsat oss till det som vi beskrivet i punkten mål samt att vi använder oss av </w:t>
-      </w:r>
-      <w:proofErr w:type="spellStart"/>
-      <w:r>
-        <w:t>Bootstrap</w:t>
-      </w:r>
-      <w:proofErr w:type="spellEnd"/>
-      <w:r>
-        <w:t xml:space="preserve"> när det kommer till CSS för att spara tid. </w:t>
-      </w:r>
-      <w:r>
-        <w:t xml:space="preserve">Vi har gjort ett aktivt val att endast ha denna plattform webben då detta senare skulle kunna på ett enklare sätt kunna konverteras till en eller flera </w:t>
-      </w:r>
-      <w:proofErr w:type="spellStart"/>
-      <w:r>
-        <w:t>appar</w:t>
-      </w:r>
-      <w:proofErr w:type="spellEnd"/>
-      <w:r>
-        <w:t>. Vi kommer heller inte att ha ett API för produkten.</w:t>
+        <w:t xml:space="preserve">Då vi endast har tre veckor på oss och begränsat med personal på ITG-Code AB har vi avgränsat oss till det som vi beskrivet i punkten mål samt att vi använder oss av Bootstrap när det kommer till CSS för att spara tid. </w:t>
+      </w:r>
+      <w:r>
+        <w:t>Vi har gjort ett aktivt val att endast ha denna plattform webben då detta senare skulle kunna på ett enklare sätt kunna konverteras till en eller flera appar. Vi kommer heller inte att ha ett API för produkten.</w:t>
       </w:r>
     </w:p>
     <w:p>
@@ -216,11 +168,17 @@
         <w:t>Vid slutet av denna treveckorsperiod kommer vi att skicka produkten med instruktioner för hur man sätter upp systemet.</w:t>
       </w:r>
     </w:p>
+    <w:p/>
+    <w:p/>
+    <w:p/>
+    <w:p/>
+    <w:p/>
     <w:p>
       <w:pPr>
         <w:pStyle w:val="Title"/>
       </w:pPr>
       <w:r>
+        <w:lastRenderedPageBreak/>
         <w:t xml:space="preserve">Tids- och aktivitetsplan </w:t>
       </w:r>
     </w:p>
@@ -328,13 +286,15 @@
             <w:tcW w:w="1483" w:type="dxa"/>
           </w:tcPr>
           <w:p>
-            <w:proofErr w:type="spellStart"/>
-            <w:proofErr w:type="gramStart"/>
-            <w:r>
-              <w:t>Plannering,DB</w:t>
-            </w:r>
-            <w:proofErr w:type="spellEnd"/>
-            <w:proofErr w:type="gramEnd"/>
+            <w:r>
+              <w:t>Plannering,</w:t>
+            </w:r>
+            <w:r>
+              <w:t xml:space="preserve"> </w:t>
+            </w:r>
+            <w:r>
+              <w:t>DB</w:t>
+            </w:r>
           </w:p>
         </w:tc>
         <w:tc>
@@ -343,7 +303,13 @@
           </w:tcPr>
           <w:p>
             <w:r>
-              <w:t>Presentation, SQL uttryck</w:t>
+              <w:t xml:space="preserve">Presentation, </w:t>
+            </w:r>
+            <w:r>
+              <w:t xml:space="preserve">DB, </w:t>
+            </w:r>
+            <w:r>
+              <w:t>SQL uttryck</w:t>
             </w:r>
           </w:p>
         </w:tc>
@@ -352,13 +318,8 @@
             <w:tcW w:w="1902" w:type="dxa"/>
           </w:tcPr>
           <w:p>
-            <w:proofErr w:type="spellStart"/>
-            <w:r>
-              <w:t>Projektplannering</w:t>
-            </w:r>
-            <w:proofErr w:type="spellEnd"/>
-            <w:r>
-              <w:t>/ Gruppkontrakt</w:t>
+            <w:r>
+              <w:t>Projektplannering/ Gruppkontrakt</w:t>
             </w:r>
           </w:p>
         </w:tc>
@@ -370,10 +331,12 @@
             <w:r>
               <w:t>Inlämning av projektplan, Avhängighet,</w:t>
             </w:r>
-          </w:p>
-          <w:p>
-            <w:r>
-              <w:lastRenderedPageBreak/>
+            <w:r>
+              <w:t xml:space="preserve"> DB,</w:t>
+            </w:r>
+          </w:p>
+          <w:p>
+            <w:r>
               <w:t>SQL uttryck</w:t>
             </w:r>
           </w:p>
@@ -386,7 +349,6 @@
           </w:tcPr>
           <w:p>
             <w:r>
-              <w:lastRenderedPageBreak/>
               <w:t>Hannes</w:t>
             </w:r>
           </w:p>
@@ -406,13 +368,15 @@
             <w:tcW w:w="1483" w:type="dxa"/>
           </w:tcPr>
           <w:p>
-            <w:proofErr w:type="spellStart"/>
-            <w:proofErr w:type="gramStart"/>
-            <w:r>
-              <w:t>Plannering,DB</w:t>
-            </w:r>
-            <w:proofErr w:type="spellEnd"/>
-            <w:proofErr w:type="gramEnd"/>
+            <w:r>
+              <w:t>Plannering,</w:t>
+            </w:r>
+            <w:r>
+              <w:t xml:space="preserve"> </w:t>
+            </w:r>
+            <w:r>
+              <w:t>DB</w:t>
+            </w:r>
           </w:p>
         </w:tc>
         <w:tc>
@@ -430,13 +394,8 @@
             <w:tcW w:w="1902" w:type="dxa"/>
           </w:tcPr>
           <w:p>
-            <w:proofErr w:type="spellStart"/>
-            <w:r>
-              <w:t>Projektplannering</w:t>
-            </w:r>
-            <w:proofErr w:type="spellEnd"/>
-            <w:r>
-              <w:t>/ Gruppkontrakt,</w:t>
+            <w:r>
+              <w:t>Projektplannering/ Gruppkontrakt,</w:t>
             </w:r>
           </w:p>
           <w:p>
@@ -487,13 +446,8 @@
             <w:tcW w:w="1483" w:type="dxa"/>
           </w:tcPr>
           <w:p>
-            <w:proofErr w:type="spellStart"/>
-            <w:r>
-              <w:t>Plannering</w:t>
-            </w:r>
-            <w:proofErr w:type="spellEnd"/>
-            <w:r>
-              <w:t>, skisser</w:t>
+            <w:r>
+              <w:t>Plannering, skisser</w:t>
             </w:r>
           </w:p>
         </w:tc>
@@ -512,13 +466,8 @@
             <w:tcW w:w="1902" w:type="dxa"/>
           </w:tcPr>
           <w:p>
-            <w:proofErr w:type="spellStart"/>
-            <w:r>
-              <w:t>Projektplannering</w:t>
-            </w:r>
-            <w:proofErr w:type="spellEnd"/>
-            <w:r>
-              <w:t>/ Gruppkontrakt</w:t>
+            <w:r>
+              <w:t>Projektplannering/ Gruppkontrakt</w:t>
             </w:r>
             <w:r>
               <w:t>, fler skisser</w:t>
@@ -632,7 +581,10 @@
           </w:tcPr>
           <w:p>
             <w:r>
-              <w:t>SQL uttryck</w:t>
+              <w:t>Forts</w:t>
+            </w:r>
+            <w:r>
+              <w:t xml:space="preserve">ätter med SQL </w:t>
             </w:r>
           </w:p>
         </w:tc>
@@ -642,7 +594,7 @@
           </w:tcPr>
           <w:p>
             <w:r>
-              <w:t>SQL uttryck</w:t>
+              <w:t xml:space="preserve">SQL uttryck för admin statistik </w:t>
             </w:r>
           </w:p>
         </w:tc>
@@ -652,7 +604,7 @@
           </w:tcPr>
           <w:p>
             <w:r>
-              <w:t>SQL uttryck</w:t>
+              <w:t>SQL uttryck för att beräkna statistik (om admin uttryck är klart)</w:t>
             </w:r>
           </w:p>
         </w:tc>
@@ -662,7 +614,7 @@
           </w:tcPr>
           <w:p>
             <w:r>
-              <w:t>SQL uttryck</w:t>
+              <w:t>Kollar igenom design av sidan så att vi är nöjda</w:t>
             </w:r>
           </w:p>
         </w:tc>
@@ -672,8 +624,10 @@
           </w:tcPr>
           <w:p>
             <w:r>
-              <w:t>SQL uttryck</w:t>
-            </w:r>
+              <w:t>Färdig med alla SQL uttryck</w:t>
+            </w:r>
+            <w:bookmarkStart w:id="0" w:name="_GoBack"/>
+            <w:bookmarkEnd w:id="0"/>
           </w:p>
         </w:tc>
       </w:tr>
@@ -694,15 +648,7 @@
           </w:tcPr>
           <w:p>
             <w:r>
-              <w:t xml:space="preserve">In/utstämpling skall fungera </w:t>
-            </w:r>
-            <w:proofErr w:type="spellStart"/>
-            <w:r>
-              <w:t>endligt</w:t>
-            </w:r>
-            <w:proofErr w:type="spellEnd"/>
-            <w:r>
-              <w:t xml:space="preserve"> PHP kod</w:t>
+              <w:t>In/utstämpling skall fungera endligt PHP kod</w:t>
             </w:r>
           </w:p>
         </w:tc>
@@ -760,19 +706,31 @@
           <w:tcPr>
             <w:tcW w:w="1504" w:type="dxa"/>
           </w:tcPr>
-          <w:p/>
+          <w:p>
+            <w:r>
+              <w:t>Design av admin statistik</w:t>
+            </w:r>
+          </w:p>
         </w:tc>
         <w:tc>
           <w:tcPr>
             <w:tcW w:w="1504" w:type="dxa"/>
           </w:tcPr>
-          <w:p/>
+          <w:p>
+            <w:r>
+              <w:t>Fortsätter med design av admin statistik</w:t>
+            </w:r>
+          </w:p>
         </w:tc>
         <w:tc>
           <w:tcPr>
             <w:tcW w:w="1505" w:type="dxa"/>
           </w:tcPr>
-          <w:p/>
+          <w:p>
+            <w:r>
+              <w:t>Kollar igenom design av sidan så att vi är nöjda</w:t>
+            </w:r>
+          </w:p>
         </w:tc>
         <w:tc>
           <w:tcPr>
@@ -878,13 +836,21 @@
           <w:tcPr>
             <w:tcW w:w="1538" w:type="dxa"/>
           </w:tcPr>
-          <w:p/>
+          <w:p>
+            <w:r>
+              <w:t>Implement av PHP kod</w:t>
+            </w:r>
+          </w:p>
         </w:tc>
         <w:tc>
           <w:tcPr>
             <w:tcW w:w="1504" w:type="dxa"/>
           </w:tcPr>
-          <w:p/>
+          <w:p>
+            <w:r>
+              <w:t>Bugtestning</w:t>
+            </w:r>
+          </w:p>
         </w:tc>
         <w:tc>
           <w:tcPr>
@@ -892,7 +858,7 @@
           </w:tcPr>
           <w:p>
             <w:r>
-              <w:t>Bugtestning</w:t>
+              <w:t>Finputsning, korrigeringar, extra funktionallitet</w:t>
             </w:r>
           </w:p>
         </w:tc>
@@ -902,13 +868,8 @@
           </w:tcPr>
           <w:p>
             <w:r>
-              <w:t xml:space="preserve">Finputsning, korrigeringar, extra </w:t>
-            </w:r>
-            <w:proofErr w:type="spellStart"/>
-            <w:r>
-              <w:t>funktionallitet</w:t>
-            </w:r>
-            <w:proofErr w:type="spellEnd"/>
+              <w:t>förberedelser för presentation</w:t>
+            </w:r>
           </w:p>
         </w:tc>
         <w:tc>
@@ -917,7 +878,7 @@
           </w:tcPr>
           <w:p>
             <w:r>
-              <w:t>förberedelser för presentation</w:t>
+              <w:t>DEADLINE, presentation ska vara redo och vi ska gå igenom den</w:t>
             </w:r>
           </w:p>
         </w:tc>
@@ -937,13 +898,21 @@
           <w:tcPr>
             <w:tcW w:w="1538" w:type="dxa"/>
           </w:tcPr>
-          <w:p/>
+          <w:p>
+            <w:r>
+              <w:t>Implement av PHP kod</w:t>
+            </w:r>
+          </w:p>
         </w:tc>
         <w:tc>
           <w:tcPr>
             <w:tcW w:w="1504" w:type="dxa"/>
           </w:tcPr>
-          <w:p/>
+          <w:p>
+            <w:r>
+              <w:t>Bugtestning</w:t>
+            </w:r>
+          </w:p>
         </w:tc>
         <w:tc>
           <w:tcPr>
@@ -951,7 +920,7 @@
           </w:tcPr>
           <w:p>
             <w:r>
-              <w:t>Bugtestning</w:t>
+              <w:t>Finputsning, korrigeringar, extra funktionallitet</w:t>
             </w:r>
           </w:p>
         </w:tc>
@@ -961,13 +930,8 @@
           </w:tcPr>
           <w:p>
             <w:r>
-              <w:t xml:space="preserve">Finputsning, korrigeringar, extra </w:t>
-            </w:r>
-            <w:proofErr w:type="spellStart"/>
-            <w:r>
-              <w:t>funktionallitet</w:t>
-            </w:r>
-            <w:proofErr w:type="spellEnd"/>
+              <w:t>förberedelser för presentation</w:t>
+            </w:r>
           </w:p>
         </w:tc>
         <w:tc>
@@ -976,7 +940,7 @@
           </w:tcPr>
           <w:p>
             <w:r>
-              <w:t>förberedelser för presentation</w:t>
+              <w:t>DEADLINE, presentation ska vara redo och vi ska gå igenom den</w:t>
             </w:r>
           </w:p>
         </w:tc>
@@ -1000,13 +964,20 @@
             <w:r>
               <w:t xml:space="preserve"> </w:t>
             </w:r>
+            <w:r>
+              <w:t>Implement av PHP kod</w:t>
+            </w:r>
           </w:p>
         </w:tc>
         <w:tc>
           <w:tcPr>
             <w:tcW w:w="1504" w:type="dxa"/>
           </w:tcPr>
-          <w:p/>
+          <w:p>
+            <w:r>
+              <w:t>Bugtestning</w:t>
+            </w:r>
+          </w:p>
         </w:tc>
         <w:tc>
           <w:tcPr>
@@ -1014,7 +985,7 @@
           </w:tcPr>
           <w:p>
             <w:r>
-              <w:t>Bugtestning</w:t>
+              <w:t>Finputsning, korrigeringar, extra funktionallitet</w:t>
             </w:r>
           </w:p>
         </w:tc>
@@ -1024,13 +995,8 @@
           </w:tcPr>
           <w:p>
             <w:r>
-              <w:t xml:space="preserve">Finputsning, korrigeringar, extra </w:t>
-            </w:r>
-            <w:proofErr w:type="spellStart"/>
-            <w:r>
-              <w:t>funktionallitet</w:t>
-            </w:r>
-            <w:proofErr w:type="spellEnd"/>
+              <w:t>förberedelser för presentation</w:t>
+            </w:r>
           </w:p>
         </w:tc>
         <w:tc>
@@ -1039,7 +1005,7 @@
           </w:tcPr>
           <w:p>
             <w:r>
-              <w:t>förberedelser för presentation</w:t>
+              <w:t>DEADLINE, presentation ska vara redo och vi ska gå igenom den</w:t>
             </w:r>
           </w:p>
         </w:tc>
@@ -1051,6 +1017,7 @@
         <w:pStyle w:val="Title"/>
       </w:pPr>
       <w:r>
+        <w:lastRenderedPageBreak/>
         <w:t>Personer</w:t>
       </w:r>
       <w:r>
@@ -1121,11 +1088,9 @@
             <w:tcW w:w="3542" w:type="dxa"/>
           </w:tcPr>
           <w:p>
-            <w:proofErr w:type="spellStart"/>
             <w:r>
               <w:t>Frontend</w:t>
             </w:r>
-            <w:proofErr w:type="spellEnd"/>
           </w:p>
         </w:tc>
         <w:tc>
@@ -1134,15 +1099,7 @@
           </w:tcPr>
           <w:p>
             <w:r>
-              <w:t xml:space="preserve">Sublime, </w:t>
-            </w:r>
-            <w:proofErr w:type="spellStart"/>
-            <w:r>
-              <w:t>Notepad</w:t>
-            </w:r>
-            <w:proofErr w:type="spellEnd"/>
-            <w:r>
-              <w:t>++, Git</w:t>
+              <w:t>Sublime, Notepad++, Git</w:t>
             </w:r>
           </w:p>
         </w:tc>
@@ -1174,10 +1131,7 @@
           </w:tcPr>
           <w:p>
             <w:r>
-              <w:t>Sublime, Dia</w:t>
-            </w:r>
-            <w:r>
-              <w:t>, Git</w:t>
+              <w:t>Sublime, Dia, Git</w:t>
             </w:r>
           </w:p>
         </w:tc>
@@ -1198,11 +1152,9 @@
             <w:tcW w:w="3542" w:type="dxa"/>
           </w:tcPr>
           <w:p>
-            <w:proofErr w:type="spellStart"/>
             <w:r>
               <w:t>Backend</w:t>
             </w:r>
-            <w:proofErr w:type="spellEnd"/>
           </w:p>
         </w:tc>
         <w:tc>
@@ -1210,16 +1162,8 @@
             <w:tcW w:w="3544" w:type="dxa"/>
           </w:tcPr>
           <w:p>
-            <w:proofErr w:type="spellStart"/>
-            <w:r>
-              <w:t>Intellij</w:t>
-            </w:r>
-            <w:proofErr w:type="spellEnd"/>
-            <w:r>
-              <w:t xml:space="preserve"> IDEA, Atom, Dia</w:t>
-            </w:r>
-            <w:r>
-              <w:t>, Git</w:t>
+            <w:r>
+              <w:t>Intellij IDEA, Atom, Dia, Git</w:t>
             </w:r>
           </w:p>
         </w:tc>
@@ -1240,21 +1184,7 @@
     </w:p>
     <w:p>
       <w:r>
-        <w:lastRenderedPageBreak/>
-        <w:t xml:space="preserve">Det kan finnas buggar i koden som gör att systemet inte fungerar som det ska vilket gör att vi måste använda tid för att lösa det vilket kommer leda till eventuella förseningar. Någon kan bli sjuk i diverse allvarlighetsgrader vilket också kommer leda till förseningar av mjukvaruproduktion. Det kan hända att vi stöter på problem som tar väldigt lång tid att lösa. Det skulle även vara så att vi i </w:t>
-      </w:r>
-      <w:proofErr w:type="spellStart"/>
-      <w:r>
-        <w:t>utvecklingslaget</w:t>
-      </w:r>
-      <w:proofErr w:type="spellEnd"/>
-      <w:r>
-        <w:t xml:space="preserve"> har underskatt</w:t>
-      </w:r>
-      <w:bookmarkStart w:id="0" w:name="_GoBack"/>
-      <w:bookmarkEnd w:id="0"/>
-      <w:r>
-        <w:t>at storleken på projektet.</w:t>
+        <w:t>Det kan finnas buggar i koden som gör att systemet inte fungerar som det ska vilket gör att vi måste använda tid för att lösa det vilket kommer leda till eventuella förseningar. Någon kan bli sjuk i diverse allvarlighetsgrader vilket också kommer leda till förseningar av mjukvaruproduktion. Det kan hända att vi stöter på problem som tar väldigt lång tid att lösa. Det skulle även vara så att vi i utvecklingslaget har underskattat storleken på projektet.</w:t>
       </w:r>
     </w:p>
     <w:p>

</xml_diff>